<commit_message>
Project 4: Data Lake Completed
</commit_message>
<xml_diff>
--- a/Project 4 - Data Lake/Project reviews.docx
+++ b/Project 4 - Data Lake/Project reviews.docx
@@ -385,6 +385,7 @@
       <w:r>
         <w:rPr>
           <w:rFonts w:ascii="Open Sans" w:eastAsia="Times New Roman" w:hAnsi="Open Sans" w:cs="Open Sans"/>
+          <w:noProof/>
           <w:color w:val="58646D"/>
           <w:sz w:val="21"/>
           <w:szCs w:val="21"/>
@@ -406,7 +407,7 @@
                     <pic:cNvPicPr/>
                   </pic:nvPicPr>
                   <pic:blipFill>
-                    <a:blip r:embed="rId4"/>
+                    <a:blip r:embed="rId5"/>
                     <a:stretch>
                       <a:fillRect/>
                     </a:stretch>
@@ -426,10 +427,1007 @@
           </wp:inline>
         </w:drawing>
       </w:r>
+    </w:p>
+    <w:p/>
+    <w:p>
+      <w:pPr>
+        <w:shd w:val="clear" w:color="auto" w:fill="FFFFFF"/>
+        <w:spacing w:after="173"/>
+        <w:jc w:val="center"/>
+        <w:outlineLvl w:val="2"/>
+        <w:rPr>
+          <w:rFonts w:ascii="inherit" w:eastAsia="Times New Roman" w:hAnsi="inherit" w:cs="Open Sans"/>
+          <w:color w:val="303030"/>
+          <w:sz w:val="30"/>
+          <w:szCs w:val="30"/>
+        </w:rPr>
+      </w:pPr>
+      <w:r>
+        <w:rPr>
+          <w:rFonts w:ascii="inherit" w:eastAsia="Times New Roman" w:hAnsi="inherit" w:cs="Open Sans"/>
+          <w:color w:val="303030"/>
+          <w:sz w:val="30"/>
+          <w:szCs w:val="30"/>
+        </w:rPr>
+        <w:t>Meets Specifications</w:t>
+      </w:r>
+    </w:p>
+    <w:p>
+      <w:pPr>
+        <w:shd w:val="clear" w:color="auto" w:fill="FFFFFF"/>
+        <w:spacing w:after="225" w:line="300" w:lineRule="atLeast"/>
+        <w:rPr>
+          <w:rFonts w:ascii="Open Sans" w:eastAsia="Times New Roman" w:hAnsi="Open Sans" w:cs="Open Sans"/>
+          <w:color w:val="58646D"/>
+          <w:sz w:val="21"/>
+          <w:szCs w:val="21"/>
+        </w:rPr>
+      </w:pPr>
+      <w:r>
+        <w:rPr>
+          <w:rFonts w:ascii="Open Sans" w:eastAsia="Times New Roman" w:hAnsi="Open Sans" w:cs="Open Sans"/>
+          <w:color w:val="58646D"/>
+          <w:sz w:val="21"/>
+          <w:szCs w:val="21"/>
+        </w:rPr>
+        <w:t>Dear Student,</w:t>
+      </w:r>
+    </w:p>
+    <w:p>
+      <w:pPr>
+        <w:shd w:val="clear" w:color="auto" w:fill="FFFFFF"/>
+        <w:spacing w:after="225" w:line="300" w:lineRule="atLeast"/>
+        <w:rPr>
+          <w:rFonts w:ascii="Open Sans" w:eastAsia="Times New Roman" w:hAnsi="Open Sans" w:cs="Open Sans"/>
+          <w:color w:val="58646D"/>
+          <w:sz w:val="21"/>
+          <w:szCs w:val="21"/>
+        </w:rPr>
+      </w:pPr>
+      <w:r>
+        <w:rPr>
+          <w:rFonts w:ascii="Open Sans" w:eastAsia="Times New Roman" w:hAnsi="Open Sans" w:cs="Open Sans"/>
+          <w:color w:val="58646D"/>
+          <w:sz w:val="21"/>
+          <w:szCs w:val="21"/>
+        </w:rPr>
+        <w:t>Thank you for the extremely extraordinary effort you have put into this project. I'm impressed!</w:t>
+      </w:r>
+      <w:r>
+        <w:rPr>
+          <w:rFonts w:ascii="Open Sans" w:eastAsia="Times New Roman" w:hAnsi="Open Sans" w:cs="Open Sans"/>
+          <w:color w:val="58646D"/>
+          <w:sz w:val="21"/>
+          <w:szCs w:val="21"/>
+        </w:rPr>
+        <w:br/>
+        <w:t>I must tell you that this is one of the most well-formatted projects I ever happen to review.</w:t>
+      </w:r>
+      <w:r>
+        <w:rPr>
+          <w:rFonts w:ascii="Open Sans" w:eastAsia="Times New Roman" w:hAnsi="Open Sans" w:cs="Open Sans"/>
+          <w:color w:val="58646D"/>
+          <w:sz w:val="21"/>
+          <w:szCs w:val="21"/>
+        </w:rPr>
+        <w:br/>
+        <w:t>We look forward to no less than this great submission for the coming projects.</w:t>
+      </w:r>
+      <w:r>
+        <w:rPr>
+          <w:rFonts w:ascii="Open Sans" w:eastAsia="Times New Roman" w:hAnsi="Open Sans" w:cs="Open Sans"/>
+          <w:color w:val="58646D"/>
+          <w:sz w:val="21"/>
+          <w:szCs w:val="21"/>
+        </w:rPr>
+        <w:br/>
+        <w:t>Good luck and happy learning.</w:t>
+      </w:r>
+    </w:p>
+    <w:p>
+      <w:pPr>
+        <w:shd w:val="clear" w:color="auto" w:fill="FFFFFF"/>
+        <w:spacing w:after="0" w:line="300" w:lineRule="atLeast"/>
+        <w:rPr>
+          <w:rFonts w:ascii="Open Sans" w:eastAsia="Times New Roman" w:hAnsi="Open Sans" w:cs="Open Sans"/>
+          <w:color w:val="58646D"/>
+          <w:sz w:val="21"/>
+          <w:szCs w:val="21"/>
+        </w:rPr>
+      </w:pPr>
+      <w:r>
+        <w:rPr>
+          <w:rFonts w:ascii="Open Sans" w:eastAsia="Times New Roman" w:hAnsi="Open Sans" w:cs="Open Sans"/>
+          <w:b/>
+          <w:bCs/>
+          <w:color w:val="58646D"/>
+          <w:sz w:val="21"/>
+          <w:szCs w:val="21"/>
+        </w:rPr>
+        <w:t>Friendly Note:</w:t>
+      </w:r>
+      <w:r>
+        <w:rPr>
+          <w:rFonts w:ascii="Open Sans" w:eastAsia="Times New Roman" w:hAnsi="Open Sans" w:cs="Open Sans"/>
+          <w:color w:val="58646D"/>
+          <w:sz w:val="21"/>
+          <w:szCs w:val="21"/>
+        </w:rPr>
+        <w:br/>
+        <w:t>Stay safe and take care of yourself and all your beloved ones in the current circumstances :)</w:t>
+      </w:r>
+    </w:p>
+    <w:p>
+      <w:pPr>
+        <w:shd w:val="clear" w:color="auto" w:fill="FFFFFF"/>
+        <w:spacing w:before="345" w:after="173"/>
+        <w:outlineLvl w:val="2"/>
+        <w:rPr>
+          <w:rFonts w:ascii="inherit" w:eastAsia="Times New Roman" w:hAnsi="inherit" w:cs="Open Sans"/>
+          <w:b/>
+          <w:bCs/>
+          <w:color w:val="2E3D49"/>
+          <w:sz w:val="27"/>
+          <w:szCs w:val="27"/>
+        </w:rPr>
+      </w:pPr>
+      <w:r>
+        <w:rPr>
+          <w:rFonts w:ascii="inherit" w:eastAsia="Times New Roman" w:hAnsi="inherit" w:cs="Open Sans"/>
+          <w:b/>
+          <w:bCs/>
+          <w:color w:val="2E3D49"/>
+          <w:sz w:val="27"/>
+          <w:szCs w:val="27"/>
+        </w:rPr>
+        <w:t>ETL</w:t>
+      </w:r>
+    </w:p>
+    <w:p>
+      <w:pPr>
+        <w:shd w:val="clear" w:color="auto" w:fill="FFFFFF"/>
+        <w:spacing w:after="0" w:line="300" w:lineRule="atLeast"/>
+        <w:rPr>
+          <w:rFonts w:ascii="Open Sans" w:eastAsia="Times New Roman" w:hAnsi="Open Sans" w:cs="Open Sans"/>
+          <w:b/>
+          <w:bCs/>
+          <w:color w:val="2E3D49"/>
+          <w:sz w:val="21"/>
+          <w:szCs w:val="21"/>
+        </w:rPr>
+      </w:pPr>
+      <w:r>
+        <w:rPr>
+          <w:rFonts w:ascii="Open Sans" w:eastAsia="Times New Roman" w:hAnsi="Open Sans" w:cs="Open Sans"/>
+          <w:b/>
+          <w:bCs/>
+          <w:color w:val="2E3D49"/>
+          <w:sz w:val="21"/>
+          <w:szCs w:val="21"/>
+        </w:rPr>
+        <w:t>The script, etl.py, runs in the terminal without errors. The script reads song_data and load_data from S3, transforms them to create five different tables, and writes them to partitioned parquet files in table directories on S3.</w:t>
+      </w:r>
+    </w:p>
+    <w:p>
+      <w:pPr>
+        <w:shd w:val="clear" w:color="auto" w:fill="FFFFFF"/>
+        <w:spacing w:after="0" w:line="300" w:lineRule="atLeast"/>
+        <w:rPr>
+          <w:rFonts w:ascii="Open Sans" w:eastAsia="Times New Roman" w:hAnsi="Open Sans" w:cs="Open Sans"/>
+          <w:color w:val="58646D"/>
+          <w:sz w:val="21"/>
+          <w:szCs w:val="21"/>
+        </w:rPr>
+      </w:pPr>
+      <w:r>
+        <w:rPr>
+          <w:rFonts w:ascii="Open Sans" w:eastAsia="Times New Roman" w:hAnsi="Open Sans" w:cs="Open Sans"/>
+          <w:color w:val="58646D"/>
+          <w:sz w:val="21"/>
+          <w:szCs w:val="21"/>
+        </w:rPr>
+        <w:t>Runs with no single issue, thanks a lot! :)</w:t>
+      </w:r>
+    </w:p>
+    <w:p>
+      <w:pPr>
+        <w:shd w:val="clear" w:color="auto" w:fill="FFFFFF"/>
+        <w:spacing w:after="0" w:line="300" w:lineRule="atLeast"/>
+        <w:rPr>
+          <w:rFonts w:ascii="Open Sans" w:eastAsia="Times New Roman" w:hAnsi="Open Sans" w:cs="Open Sans"/>
+          <w:b/>
+          <w:bCs/>
+          <w:color w:val="2E3D49"/>
+          <w:sz w:val="21"/>
+          <w:szCs w:val="21"/>
+        </w:rPr>
+      </w:pPr>
+      <w:r>
+        <w:rPr>
+          <w:rFonts w:ascii="Open Sans" w:eastAsia="Times New Roman" w:hAnsi="Open Sans" w:cs="Open Sans"/>
+          <w:b/>
+          <w:bCs/>
+          <w:color w:val="2E3D49"/>
+          <w:sz w:val="21"/>
+          <w:szCs w:val="21"/>
+        </w:rPr>
+        <w:t>Each of the five tables are written to parquet files in a separate analytics directory on S3. Each table has its own folder within the directory. Songs table files are partitioned by year and then artist. Time table files are partitioned by year and month. Songplays table files are partitioned by year and month.</w:t>
+      </w:r>
+    </w:p>
+    <w:p>
+      <w:pPr>
+        <w:shd w:val="clear" w:color="auto" w:fill="FFFFFF"/>
+        <w:spacing w:after="0" w:line="300" w:lineRule="atLeast"/>
+        <w:rPr>
+          <w:rFonts w:ascii="Open Sans" w:eastAsia="Times New Roman" w:hAnsi="Open Sans" w:cs="Open Sans"/>
+          <w:color w:val="58646D"/>
+          <w:sz w:val="21"/>
+          <w:szCs w:val="21"/>
+        </w:rPr>
+      </w:pPr>
+      <w:r>
+        <w:rPr>
+          <w:rFonts w:ascii="Open Sans" w:eastAsia="Times New Roman" w:hAnsi="Open Sans" w:cs="Open Sans"/>
+          <w:color w:val="58646D"/>
+          <w:sz w:val="21"/>
+          <w:szCs w:val="21"/>
+        </w:rPr>
+        <w:t>You did exactly as requested by my fellow previous reviewer, thank you for implementing this functionality! :)</w:t>
+      </w:r>
+    </w:p>
+    <w:p>
+      <w:pPr>
+        <w:shd w:val="clear" w:color="auto" w:fill="FFFFFF"/>
+        <w:spacing w:after="0" w:line="300" w:lineRule="atLeast"/>
+        <w:rPr>
+          <w:rFonts w:ascii="Open Sans" w:eastAsia="Times New Roman" w:hAnsi="Open Sans" w:cs="Open Sans"/>
+          <w:b/>
+          <w:bCs/>
+          <w:color w:val="2E3D49"/>
+          <w:sz w:val="21"/>
+          <w:szCs w:val="21"/>
+        </w:rPr>
+      </w:pPr>
+      <w:r>
+        <w:rPr>
+          <w:rFonts w:ascii="Open Sans" w:eastAsia="Times New Roman" w:hAnsi="Open Sans" w:cs="Open Sans"/>
+          <w:b/>
+          <w:bCs/>
+          <w:color w:val="2E3D49"/>
+          <w:sz w:val="21"/>
+          <w:szCs w:val="21"/>
+        </w:rPr>
+        <w:t>Each table includes the right columns and data types. Duplicates are addressed where appropriate.</w:t>
+      </w:r>
+    </w:p>
+    <w:p>
+      <w:pPr>
+        <w:shd w:val="clear" w:color="auto" w:fill="FFFFFF"/>
+        <w:spacing w:after="0" w:line="300" w:lineRule="atLeast"/>
+        <w:rPr>
+          <w:rFonts w:ascii="Open Sans" w:eastAsia="Times New Roman" w:hAnsi="Open Sans" w:cs="Open Sans"/>
+          <w:color w:val="58646D"/>
+          <w:sz w:val="21"/>
+          <w:szCs w:val="21"/>
+        </w:rPr>
+      </w:pPr>
+      <w:r>
+        <w:rPr>
+          <w:rFonts w:ascii="Open Sans" w:eastAsia="Times New Roman" w:hAnsi="Open Sans" w:cs="Open Sans"/>
+          <w:color w:val="58646D"/>
+          <w:sz w:val="21"/>
+          <w:szCs w:val="21"/>
+        </w:rPr>
+        <w:t>Great effort here, thank you! :)</w:t>
+      </w:r>
+    </w:p>
+    <w:p>
+      <w:pPr>
+        <w:shd w:val="clear" w:color="auto" w:fill="FFFFFF"/>
+        <w:spacing w:before="345" w:after="173"/>
+        <w:outlineLvl w:val="2"/>
+        <w:rPr>
+          <w:rFonts w:ascii="inherit" w:eastAsia="Times New Roman" w:hAnsi="inherit" w:cs="Open Sans"/>
+          <w:b/>
+          <w:bCs/>
+          <w:color w:val="2E3D49"/>
+          <w:sz w:val="27"/>
+          <w:szCs w:val="27"/>
+        </w:rPr>
+      </w:pPr>
+      <w:r>
+        <w:rPr>
+          <w:rFonts w:ascii="inherit" w:eastAsia="Times New Roman" w:hAnsi="inherit" w:cs="Open Sans"/>
+          <w:b/>
+          <w:bCs/>
+          <w:color w:val="2E3D49"/>
+          <w:sz w:val="27"/>
+          <w:szCs w:val="27"/>
+        </w:rPr>
+        <w:lastRenderedPageBreak/>
+        <w:t>Code Quality</w:t>
+      </w:r>
+    </w:p>
+    <w:p>
+      <w:pPr>
+        <w:shd w:val="clear" w:color="auto" w:fill="FFFFFF"/>
+        <w:spacing w:after="0" w:line="300" w:lineRule="atLeast"/>
+        <w:rPr>
+          <w:rFonts w:ascii="Open Sans" w:eastAsia="Times New Roman" w:hAnsi="Open Sans" w:cs="Open Sans"/>
+          <w:b/>
+          <w:bCs/>
+          <w:color w:val="2E3D49"/>
+          <w:sz w:val="21"/>
+          <w:szCs w:val="21"/>
+        </w:rPr>
+      </w:pPr>
+      <w:r>
+        <w:rPr>
+          <w:rFonts w:ascii="Open Sans" w:eastAsia="Times New Roman" w:hAnsi="Open Sans" w:cs="Open Sans"/>
+          <w:b/>
+          <w:bCs/>
+          <w:color w:val="2E3D49"/>
+          <w:sz w:val="21"/>
+          <w:szCs w:val="21"/>
+        </w:rPr>
+        <w:t>The README file includes a summary of the project, how to run the Python scripts, and an explanation of the files in the repository. Comments are used effectively and each function has a docstring.</w:t>
+      </w:r>
+    </w:p>
+    <w:p>
+      <w:pPr>
+        <w:shd w:val="clear" w:color="auto" w:fill="FFFFFF"/>
+        <w:spacing w:after="225" w:line="300" w:lineRule="atLeast"/>
+        <w:rPr>
+          <w:rFonts w:ascii="Open Sans" w:eastAsia="Times New Roman" w:hAnsi="Open Sans" w:cs="Open Sans"/>
+          <w:color w:val="58646D"/>
+          <w:sz w:val="21"/>
+          <w:szCs w:val="21"/>
+        </w:rPr>
+      </w:pPr>
+      <w:r>
+        <w:rPr>
+          <w:rFonts w:ascii="Open Sans" w:eastAsia="Times New Roman" w:hAnsi="Open Sans" w:cs="Open Sans"/>
+          <w:color w:val="58646D"/>
+          <w:sz w:val="21"/>
+          <w:szCs w:val="21"/>
+        </w:rPr>
+        <w:t>Outstanding </w:t>
+      </w:r>
+      <w:r>
+        <w:rPr>
+          <w:rFonts w:ascii="Open Sans" w:eastAsia="Times New Roman" w:hAnsi="Open Sans" w:cs="Open Sans"/>
+          <w:b/>
+          <w:bCs/>
+          <w:color w:val="58646D"/>
+          <w:sz w:val="21"/>
+          <w:szCs w:val="21"/>
+        </w:rPr>
+        <w:t>README</w:t>
+      </w:r>
+      <w:r>
+        <w:rPr>
+          <w:rFonts w:ascii="Open Sans" w:eastAsia="Times New Roman" w:hAnsi="Open Sans" w:cs="Open Sans"/>
+          <w:color w:val="58646D"/>
+          <w:sz w:val="21"/>
+          <w:szCs w:val="21"/>
+        </w:rPr>
+        <w:t> file, you did exactly as requested by the rubric. Thank you for implementing that :)</w:t>
+      </w:r>
+    </w:p>
+    <w:p>
+      <w:pPr>
+        <w:shd w:val="clear" w:color="auto" w:fill="FFFFFF"/>
+        <w:spacing w:after="225" w:line="300" w:lineRule="atLeast"/>
+        <w:rPr>
+          <w:rFonts w:ascii="Open Sans" w:eastAsia="Times New Roman" w:hAnsi="Open Sans" w:cs="Open Sans"/>
+          <w:color w:val="58646D"/>
+          <w:sz w:val="21"/>
+          <w:szCs w:val="21"/>
+        </w:rPr>
+      </w:pPr>
+      <w:r>
+        <w:rPr>
+          <w:rFonts w:ascii="Open Sans" w:eastAsia="Times New Roman" w:hAnsi="Open Sans" w:cs="Open Sans"/>
+          <w:color w:val="58646D"/>
+          <w:sz w:val="21"/>
+          <w:szCs w:val="21"/>
+        </w:rPr>
+        <w:t>Here are some general tips to follow whenever creating a </w:t>
+      </w:r>
+      <w:r>
+        <w:rPr>
+          <w:rFonts w:ascii="Open Sans" w:eastAsia="Times New Roman" w:hAnsi="Open Sans" w:cs="Open Sans"/>
+          <w:b/>
+          <w:bCs/>
+          <w:color w:val="58646D"/>
+          <w:sz w:val="21"/>
+          <w:szCs w:val="21"/>
+        </w:rPr>
+        <w:t>README</w:t>
+      </w:r>
+      <w:r>
+        <w:rPr>
+          <w:rFonts w:ascii="Open Sans" w:eastAsia="Times New Roman" w:hAnsi="Open Sans" w:cs="Open Sans"/>
+          <w:color w:val="58646D"/>
+          <w:sz w:val="21"/>
+          <w:szCs w:val="21"/>
+        </w:rPr>
+        <w:t> file for this project or for similar ones:</w:t>
+      </w:r>
+    </w:p>
+    <w:p>
+      <w:pPr>
+        <w:shd w:val="clear" w:color="auto" w:fill="FFFFFF"/>
+        <w:spacing w:after="225" w:line="300" w:lineRule="atLeast"/>
+        <w:rPr>
+          <w:rFonts w:ascii="Open Sans" w:eastAsia="Times New Roman" w:hAnsi="Open Sans" w:cs="Open Sans"/>
+          <w:color w:val="58646D"/>
+          <w:sz w:val="21"/>
+          <w:szCs w:val="21"/>
+        </w:rPr>
+      </w:pPr>
+      <w:r>
+        <w:rPr>
+          <w:rFonts w:ascii="Open Sans" w:eastAsia="Times New Roman" w:hAnsi="Open Sans" w:cs="Open Sans"/>
+          <w:color w:val="58646D"/>
+          <w:sz w:val="21"/>
+          <w:szCs w:val="21"/>
+        </w:rPr>
+        <w:t>A nice README is a great way to showcase your project to potential employers. Following sections provide better readability:</w:t>
+      </w:r>
+    </w:p>
+    <w:p>
+      <w:pPr>
+        <w:numPr>
+          <w:ilvl w:val="0"/>
+          <w:numId w:val="1"/>
+        </w:numPr>
+        <w:shd w:val="clear" w:color="auto" w:fill="FFFFFF"/>
+        <w:spacing w:before="100" w:beforeAutospacing="1" w:after="100" w:afterAutospacing="1"/>
+        <w:ind w:left="1575"/>
+        <w:rPr>
+          <w:rFonts w:ascii="Open Sans" w:eastAsia="Times New Roman" w:hAnsi="Open Sans" w:cs="Open Sans"/>
+          <w:color w:val="58646D"/>
+          <w:sz w:val="21"/>
+          <w:szCs w:val="21"/>
+        </w:rPr>
+      </w:pPr>
+      <w:r>
+        <w:rPr>
+          <w:rFonts w:ascii="Open Sans" w:eastAsia="Times New Roman" w:hAnsi="Open Sans" w:cs="Open Sans"/>
+          <w:color w:val="58646D"/>
+          <w:sz w:val="21"/>
+          <w:szCs w:val="21"/>
+        </w:rPr>
+        <w:t>Introduction - purpose of project; in this case, what is Sparkify, how this project is going to help it.</w:t>
+      </w:r>
+    </w:p>
+    <w:p>
+      <w:pPr>
+        <w:numPr>
+          <w:ilvl w:val="0"/>
+          <w:numId w:val="1"/>
+        </w:numPr>
+        <w:shd w:val="clear" w:color="auto" w:fill="FFFFFF"/>
+        <w:spacing w:before="100" w:beforeAutospacing="1" w:after="100" w:afterAutospacing="1"/>
+        <w:ind w:left="1575"/>
+        <w:rPr>
+          <w:rFonts w:ascii="Open Sans" w:eastAsia="Times New Roman" w:hAnsi="Open Sans" w:cs="Open Sans"/>
+          <w:color w:val="58646D"/>
+          <w:sz w:val="21"/>
+          <w:szCs w:val="21"/>
+        </w:rPr>
+      </w:pPr>
+      <w:r>
+        <w:rPr>
+          <w:rFonts w:ascii="Open Sans" w:eastAsia="Times New Roman" w:hAnsi="Open Sans" w:cs="Open Sans"/>
+          <w:color w:val="58646D"/>
+          <w:sz w:val="21"/>
+          <w:szCs w:val="21"/>
+        </w:rPr>
+        <w:t>Database schema design and ETL process</w:t>
+      </w:r>
+    </w:p>
+    <w:p>
+      <w:pPr>
+        <w:numPr>
+          <w:ilvl w:val="0"/>
+          <w:numId w:val="1"/>
+        </w:numPr>
+        <w:shd w:val="clear" w:color="auto" w:fill="FFFFFF"/>
+        <w:spacing w:before="100" w:beforeAutospacing="1" w:after="100" w:afterAutospacing="1"/>
+        <w:ind w:left="1575"/>
+        <w:rPr>
+          <w:rFonts w:ascii="Open Sans" w:eastAsia="Times New Roman" w:hAnsi="Open Sans" w:cs="Open Sans"/>
+          <w:color w:val="58646D"/>
+          <w:sz w:val="21"/>
+          <w:szCs w:val="21"/>
+        </w:rPr>
+      </w:pPr>
+      <w:r>
+        <w:rPr>
+          <w:rFonts w:ascii="Open Sans" w:eastAsia="Times New Roman" w:hAnsi="Open Sans" w:cs="Open Sans"/>
+          <w:color w:val="58646D"/>
+          <w:sz w:val="21"/>
+          <w:szCs w:val="21"/>
+        </w:rPr>
+        <w:t>Files in repository</w:t>
+      </w:r>
+    </w:p>
+    <w:p>
+      <w:pPr>
+        <w:numPr>
+          <w:ilvl w:val="0"/>
+          <w:numId w:val="1"/>
+        </w:numPr>
+        <w:shd w:val="clear" w:color="auto" w:fill="FFFFFF"/>
+        <w:spacing w:before="100" w:beforeAutospacing="1" w:after="100" w:afterAutospacing="1"/>
+        <w:ind w:left="1575"/>
+        <w:rPr>
+          <w:rFonts w:ascii="Open Sans" w:eastAsia="Times New Roman" w:hAnsi="Open Sans" w:cs="Open Sans"/>
+          <w:color w:val="58646D"/>
+          <w:sz w:val="21"/>
+          <w:szCs w:val="21"/>
+        </w:rPr>
+      </w:pPr>
+      <w:r>
+        <w:rPr>
+          <w:rFonts w:ascii="Open Sans" w:eastAsia="Times New Roman" w:hAnsi="Open Sans" w:cs="Open Sans"/>
+          <w:color w:val="58646D"/>
+          <w:sz w:val="21"/>
+          <w:szCs w:val="21"/>
+        </w:rPr>
+        <w:t>How to run the python scripts</w:t>
+      </w:r>
+    </w:p>
+    <w:p>
+      <w:pPr>
+        <w:numPr>
+          <w:ilvl w:val="0"/>
+          <w:numId w:val="1"/>
+        </w:numPr>
+        <w:shd w:val="clear" w:color="auto" w:fill="FFFFFF"/>
+        <w:spacing w:before="100" w:beforeAutospacing="1" w:after="100" w:afterAutospacing="1"/>
+        <w:ind w:left="1575"/>
+        <w:rPr>
+          <w:rFonts w:ascii="Open Sans" w:eastAsia="Times New Roman" w:hAnsi="Open Sans" w:cs="Open Sans"/>
+          <w:color w:val="58646D"/>
+          <w:sz w:val="21"/>
+          <w:szCs w:val="21"/>
+        </w:rPr>
+      </w:pPr>
+      <w:r>
+        <w:rPr>
+          <w:rFonts w:ascii="Open Sans" w:eastAsia="Times New Roman" w:hAnsi="Open Sans" w:cs="Open Sans"/>
+          <w:color w:val="58646D"/>
+          <w:sz w:val="21"/>
+          <w:szCs w:val="21"/>
+        </w:rPr>
+        <w:t>Add a screenshot or an image (ER Diagram) showing how the fact and dimension tables are connected. Example:</w:t>
+      </w:r>
+    </w:p>
+    <w:p>
+      <w:pPr>
+        <w:shd w:val="clear" w:color="auto" w:fill="FFFFFF"/>
+        <w:spacing w:after="225" w:line="300" w:lineRule="atLeast"/>
+        <w:rPr>
+          <w:rFonts w:ascii="Open Sans" w:eastAsia="Times New Roman" w:hAnsi="Open Sans" w:cs="Open Sans"/>
+          <w:color w:val="58646D"/>
+          <w:sz w:val="21"/>
+          <w:szCs w:val="21"/>
+        </w:rPr>
+      </w:pPr>
+      <w:r>
+        <w:rPr>
+          <w:rFonts w:ascii="Open Sans" w:eastAsia="Times New Roman" w:hAnsi="Open Sans" w:cs="Open Sans"/>
+          <w:noProof/>
+          <w:color w:val="02B3E4"/>
+          <w:sz w:val="21"/>
+          <w:szCs w:val="21"/>
+        </w:rPr>
+        <w:drawing>
+          <wp:inline distT="0" distB="0" distL="0" distR="0" wp14:anchorId="3AC46FEF" wp14:editId="254A7CEA">
+            <wp:extent cx="6858000" cy="2670175"/>
+            <wp:effectExtent l="0" t="0" r="0" b="0"/>
+            <wp:docPr id="3" name="Picture 3">
+              <a:hlinkClick xmlns:a="http://schemas.openxmlformats.org/drawingml/2006/main" r:id="rId6" tgtFrame="&quot;_blank&quot;"/>
+            </wp:docPr>
+            <wp:cNvGraphicFramePr>
+              <a:graphicFrameLocks xmlns:a="http://schemas.openxmlformats.org/drawingml/2006/main" noChangeAspect="1"/>
+            </wp:cNvGraphicFramePr>
+            <a:graphic xmlns:a="http://schemas.openxmlformats.org/drawingml/2006/main">
+              <a:graphicData uri="http://schemas.openxmlformats.org/drawingml/2006/picture">
+                <pic:pic xmlns:pic="http://schemas.openxmlformats.org/drawingml/2006/picture">
+                  <pic:nvPicPr>
+                    <pic:cNvPr id="0" name="Picture 1">
+                      <a:hlinkClick r:id="rId6" tgtFrame="&quot;_blank&quot;"/>
+                    </pic:cNvPr>
+                    <pic:cNvPicPr>
+                      <a:picLocks noChangeAspect="1" noChangeArrowheads="1"/>
+                    </pic:cNvPicPr>
+                  </pic:nvPicPr>
+                  <pic:blipFill>
+                    <a:blip r:embed="rId7">
+                      <a:extLst>
+                        <a:ext uri="{28A0092B-C50C-407E-A947-70E740481C1C}">
+                          <a14:useLocalDpi xmlns:a14="http://schemas.microsoft.com/office/drawing/2010/main" val="0"/>
+                        </a:ext>
+                      </a:extLst>
+                    </a:blip>
+                    <a:srcRect/>
+                    <a:stretch>
+                      <a:fillRect/>
+                    </a:stretch>
+                  </pic:blipFill>
+                  <pic:spPr bwMode="auto">
+                    <a:xfrm>
+                      <a:off x="0" y="0"/>
+                      <a:ext cx="6858000" cy="2670175"/>
+                    </a:xfrm>
+                    <a:prstGeom prst="rect">
+                      <a:avLst/>
+                    </a:prstGeom>
+                    <a:noFill/>
+                    <a:ln>
+                      <a:noFill/>
+                    </a:ln>
+                  </pic:spPr>
+                </pic:pic>
+              </a:graphicData>
+            </a:graphic>
+          </wp:inline>
+        </w:drawing>
+      </w:r>
+    </w:p>
+    <w:p>
+      <w:pPr>
+        <w:numPr>
+          <w:ilvl w:val="0"/>
+          <w:numId w:val="2"/>
+        </w:numPr>
+        <w:shd w:val="clear" w:color="auto" w:fill="FFFFFF"/>
+        <w:spacing w:before="100" w:beforeAutospacing="1" w:after="100" w:afterAutospacing="1"/>
+        <w:ind w:left="1575"/>
+        <w:rPr>
+          <w:rFonts w:ascii="Open Sans" w:eastAsia="Times New Roman" w:hAnsi="Open Sans" w:cs="Open Sans"/>
+          <w:color w:val="58646D"/>
+          <w:sz w:val="21"/>
+          <w:szCs w:val="21"/>
+        </w:rPr>
+      </w:pPr>
+      <w:r>
+        <w:rPr>
+          <w:rFonts w:ascii="Open Sans" w:eastAsia="Times New Roman" w:hAnsi="Open Sans" w:cs="Open Sans"/>
+          <w:color w:val="58646D"/>
+          <w:sz w:val="21"/>
+          <w:szCs w:val="21"/>
+        </w:rPr>
+        <w:t>Properly use the markdown language in your README, for headings, lists, subsections. Refer: </w:t>
+      </w:r>
+      <w:hyperlink r:id="rId8" w:tgtFrame="_blank" w:history="1">
+        <w:r>
+          <w:rPr>
+            <w:rFonts w:ascii="Open Sans" w:eastAsia="Times New Roman" w:hAnsi="Open Sans" w:cs="Open Sans"/>
+            <w:color w:val="02B3E4"/>
+            <w:sz w:val="21"/>
+            <w:szCs w:val="21"/>
+            <w:u w:val="single"/>
+          </w:rPr>
+          <w:t>https://guides.github.com/features/mastering-markdown/</w:t>
+        </w:r>
+      </w:hyperlink>
+    </w:p>
+    <w:p>
+      <w:pPr>
+        <w:numPr>
+          <w:ilvl w:val="0"/>
+          <w:numId w:val="2"/>
+        </w:numPr>
+        <w:shd w:val="clear" w:color="auto" w:fill="FFFFFF"/>
+        <w:spacing w:before="100" w:beforeAutospacing="1" w:after="100" w:afterAutospacing="1"/>
+        <w:ind w:left="1575"/>
+        <w:rPr>
+          <w:rFonts w:ascii="Open Sans" w:eastAsia="Times New Roman" w:hAnsi="Open Sans" w:cs="Open Sans"/>
+          <w:color w:val="58646D"/>
+          <w:sz w:val="21"/>
+          <w:szCs w:val="21"/>
+        </w:rPr>
+      </w:pPr>
+      <w:r>
+        <w:rPr>
+          <w:rFonts w:ascii="Open Sans" w:eastAsia="Times New Roman" w:hAnsi="Open Sans" w:cs="Open Sans"/>
+          <w:color w:val="58646D"/>
+          <w:sz w:val="21"/>
+          <w:szCs w:val="21"/>
+        </w:rPr>
+        <w:t>You can use an online markdown editor like </w:t>
+      </w:r>
+      <w:hyperlink r:id="rId9" w:tgtFrame="_blank" w:history="1">
+        <w:r>
+          <w:rPr>
+            <w:rFonts w:ascii="Open Sans" w:eastAsia="Times New Roman" w:hAnsi="Open Sans" w:cs="Open Sans"/>
+            <w:color w:val="02B3E4"/>
+            <w:sz w:val="21"/>
+            <w:szCs w:val="21"/>
+            <w:u w:val="single"/>
+          </w:rPr>
+          <w:t>https://dillinger.io/</w:t>
+        </w:r>
+      </w:hyperlink>
+    </w:p>
+    <w:p>
+      <w:pPr>
+        <w:numPr>
+          <w:ilvl w:val="0"/>
+          <w:numId w:val="2"/>
+        </w:numPr>
+        <w:shd w:val="clear" w:color="auto" w:fill="FFFFFF"/>
+        <w:spacing w:before="100" w:beforeAutospacing="1" w:after="100" w:afterAutospacing="1"/>
+        <w:ind w:left="1575"/>
+        <w:rPr>
+          <w:rFonts w:ascii="Open Sans" w:eastAsia="Times New Roman" w:hAnsi="Open Sans" w:cs="Open Sans"/>
+          <w:color w:val="58646D"/>
+          <w:sz w:val="21"/>
+          <w:szCs w:val="21"/>
+        </w:rPr>
+      </w:pPr>
+      <w:r>
+        <w:rPr>
+          <w:rFonts w:ascii="Open Sans" w:eastAsia="Times New Roman" w:hAnsi="Open Sans" w:cs="Open Sans"/>
+          <w:color w:val="58646D"/>
+          <w:sz w:val="21"/>
+          <w:szCs w:val="21"/>
+        </w:rPr>
+        <w:t>Refer good READMEs on web:</w:t>
+      </w:r>
+    </w:p>
+    <w:p>
+      <w:pPr>
+        <w:shd w:val="clear" w:color="auto" w:fill="FFFFFF"/>
+        <w:spacing w:after="225" w:line="300" w:lineRule="atLeast"/>
+        <w:rPr>
+          <w:rFonts w:ascii="Open Sans" w:eastAsia="Times New Roman" w:hAnsi="Open Sans" w:cs="Open Sans"/>
+          <w:color w:val="58646D"/>
+          <w:sz w:val="21"/>
+          <w:szCs w:val="21"/>
+        </w:rPr>
+      </w:pPr>
+      <w:hyperlink r:id="rId10" w:tgtFrame="_blank" w:history="1">
+        <w:r>
+          <w:rPr>
+            <w:rFonts w:ascii="Open Sans" w:eastAsia="Times New Roman" w:hAnsi="Open Sans" w:cs="Open Sans"/>
+            <w:color w:val="02B3E4"/>
+            <w:sz w:val="21"/>
+            <w:szCs w:val="21"/>
+            <w:u w:val="single"/>
+          </w:rPr>
+          <w:t>https://github.com/matiassingers/awesome-readme</w:t>
+        </w:r>
+      </w:hyperlink>
+      <w:r>
+        <w:rPr>
+          <w:rFonts w:ascii="Open Sans" w:eastAsia="Times New Roman" w:hAnsi="Open Sans" w:cs="Open Sans"/>
+          <w:color w:val="58646D"/>
+          <w:sz w:val="21"/>
+          <w:szCs w:val="21"/>
+        </w:rPr>
+        <w:br/>
+      </w:r>
+      <w:hyperlink r:id="rId11" w:tgtFrame="_blank" w:history="1">
+        <w:r>
+          <w:rPr>
+            <w:rFonts w:ascii="Open Sans" w:eastAsia="Times New Roman" w:hAnsi="Open Sans" w:cs="Open Sans"/>
+            <w:color w:val="02B3E4"/>
+            <w:sz w:val="21"/>
+            <w:szCs w:val="21"/>
+            <w:u w:val="single"/>
+          </w:rPr>
+          <w:t>https://bulldogjob.com/news/449-how-to-write-a-good-readme-for-your-github-project</w:t>
+        </w:r>
+      </w:hyperlink>
+      <w:r>
+        <w:rPr>
+          <w:rFonts w:ascii="Open Sans" w:eastAsia="Times New Roman" w:hAnsi="Open Sans" w:cs="Open Sans"/>
+          <w:color w:val="58646D"/>
+          <w:sz w:val="21"/>
+          <w:szCs w:val="21"/>
+        </w:rPr>
+        <w:br/>
+      </w:r>
+      <w:hyperlink r:id="rId12" w:tgtFrame="_blank" w:history="1">
+        <w:r>
+          <w:rPr>
+            <w:rFonts w:ascii="Open Sans" w:eastAsia="Times New Roman" w:hAnsi="Open Sans" w:cs="Open Sans"/>
+            <w:color w:val="02B3E4"/>
+            <w:sz w:val="21"/>
+            <w:szCs w:val="21"/>
+            <w:u w:val="single"/>
+          </w:rPr>
+          <w:t>https://medium.com/@meakaakka/a-beginners-guide-to-writing-a-kickass-readme-7ac01da88ab3</w:t>
+        </w:r>
+      </w:hyperlink>
+    </w:p>
+    <w:p>
+      <w:pPr>
+        <w:numPr>
+          <w:ilvl w:val="0"/>
+          <w:numId w:val="3"/>
+        </w:numPr>
+        <w:shd w:val="clear" w:color="auto" w:fill="FFFFFF"/>
+        <w:spacing w:before="100" w:beforeAutospacing="1" w:after="100" w:afterAutospacing="1"/>
+        <w:ind w:left="1575"/>
+        <w:rPr>
+          <w:rFonts w:ascii="Open Sans" w:eastAsia="Times New Roman" w:hAnsi="Open Sans" w:cs="Open Sans"/>
+          <w:color w:val="58646D"/>
+          <w:sz w:val="21"/>
+          <w:szCs w:val="21"/>
+        </w:rPr>
+      </w:pPr>
+      <w:r>
+        <w:rPr>
+          <w:rFonts w:ascii="Open Sans" w:eastAsia="Times New Roman" w:hAnsi="Open Sans" w:cs="Open Sans"/>
+          <w:color w:val="58646D"/>
+          <w:sz w:val="21"/>
+          <w:szCs w:val="21"/>
+        </w:rPr>
+        <w:t>You can preview your README in your Udacity workplace as below:</w:t>
+      </w:r>
+    </w:p>
+    <w:p>
+      <w:pPr>
+        <w:shd w:val="clear" w:color="auto" w:fill="FFFFFF"/>
+        <w:spacing w:after="0" w:line="300" w:lineRule="atLeast"/>
+        <w:rPr>
+          <w:rFonts w:ascii="Open Sans" w:eastAsia="Times New Roman" w:hAnsi="Open Sans" w:cs="Open Sans"/>
+          <w:color w:val="58646D"/>
+          <w:sz w:val="21"/>
+          <w:szCs w:val="21"/>
+        </w:rPr>
+      </w:pPr>
+      <w:r>
+        <w:rPr>
+          <w:rFonts w:ascii="Open Sans" w:eastAsia="Times New Roman" w:hAnsi="Open Sans" w:cs="Open Sans"/>
+          <w:noProof/>
+          <w:color w:val="02B3E4"/>
+          <w:sz w:val="21"/>
+          <w:szCs w:val="21"/>
+        </w:rPr>
+        <w:lastRenderedPageBreak/>
+        <w:drawing>
+          <wp:inline distT="0" distB="0" distL="0" distR="0" wp14:anchorId="1D06F499" wp14:editId="4C618D89">
+            <wp:extent cx="6130290" cy="2973705"/>
+            <wp:effectExtent l="0" t="0" r="3810" b="0"/>
+            <wp:docPr id="2" name="Picture 2">
+              <a:hlinkClick xmlns:a="http://schemas.openxmlformats.org/drawingml/2006/main" r:id="rId13" tgtFrame="&quot;_blank&quot;"/>
+            </wp:docPr>
+            <wp:cNvGraphicFramePr>
+              <a:graphicFrameLocks xmlns:a="http://schemas.openxmlformats.org/drawingml/2006/main" noChangeAspect="1"/>
+            </wp:cNvGraphicFramePr>
+            <a:graphic xmlns:a="http://schemas.openxmlformats.org/drawingml/2006/main">
+              <a:graphicData uri="http://schemas.openxmlformats.org/drawingml/2006/picture">
+                <pic:pic xmlns:pic="http://schemas.openxmlformats.org/drawingml/2006/picture">
+                  <pic:nvPicPr>
+                    <pic:cNvPr id="0" name="Picture 2">
+                      <a:hlinkClick r:id="rId13" tgtFrame="&quot;_blank&quot;"/>
+                    </pic:cNvPr>
+                    <pic:cNvPicPr>
+                      <a:picLocks noChangeAspect="1" noChangeArrowheads="1"/>
+                    </pic:cNvPicPr>
+                  </pic:nvPicPr>
+                  <pic:blipFill>
+                    <a:blip r:embed="rId14">
+                      <a:extLst>
+                        <a:ext uri="{28A0092B-C50C-407E-A947-70E740481C1C}">
+                          <a14:useLocalDpi xmlns:a14="http://schemas.microsoft.com/office/drawing/2010/main" val="0"/>
+                        </a:ext>
+                      </a:extLst>
+                    </a:blip>
+                    <a:srcRect/>
+                    <a:stretch>
+                      <a:fillRect/>
+                    </a:stretch>
+                  </pic:blipFill>
+                  <pic:spPr bwMode="auto">
+                    <a:xfrm>
+                      <a:off x="0" y="0"/>
+                      <a:ext cx="6130290" cy="2973705"/>
+                    </a:xfrm>
+                    <a:prstGeom prst="rect">
+                      <a:avLst/>
+                    </a:prstGeom>
+                    <a:noFill/>
+                    <a:ln>
+                      <a:noFill/>
+                    </a:ln>
+                  </pic:spPr>
+                </pic:pic>
+              </a:graphicData>
+            </a:graphic>
+          </wp:inline>
+        </w:drawing>
+      </w:r>
+    </w:p>
+    <w:p>
+      <w:pPr>
+        <w:shd w:val="clear" w:color="auto" w:fill="FFFFFF"/>
+        <w:spacing w:after="0" w:line="300" w:lineRule="atLeast"/>
+        <w:rPr>
+          <w:rFonts w:ascii="Open Sans" w:eastAsia="Times New Roman" w:hAnsi="Open Sans" w:cs="Open Sans"/>
+          <w:b/>
+          <w:bCs/>
+          <w:color w:val="2E3D49"/>
+          <w:sz w:val="21"/>
+          <w:szCs w:val="21"/>
+        </w:rPr>
+      </w:pPr>
+      <w:r>
+        <w:rPr>
+          <w:rFonts w:ascii="Open Sans" w:eastAsia="Times New Roman" w:hAnsi="Open Sans" w:cs="Open Sans"/>
+          <w:b/>
+          <w:bCs/>
+          <w:color w:val="2E3D49"/>
+          <w:sz w:val="21"/>
+          <w:szCs w:val="21"/>
+        </w:rPr>
+        <w:t>Scripts have an intuitive, easy-to-follow structure with code separated into logical functions. Naming for variables and functions follows the PEP8 style guidelines.</w:t>
+      </w:r>
+    </w:p>
+    <w:p>
+      <w:pPr>
+        <w:numPr>
+          <w:ilvl w:val="0"/>
+          <w:numId w:val="4"/>
+        </w:numPr>
+        <w:shd w:val="clear" w:color="auto" w:fill="FFFFFF"/>
+        <w:spacing w:after="0" w:line="300" w:lineRule="atLeast"/>
+        <w:ind w:left="1575"/>
+        <w:rPr>
+          <w:rFonts w:ascii="Open Sans" w:eastAsia="Times New Roman" w:hAnsi="Open Sans" w:cs="Open Sans"/>
+          <w:color w:val="58646D"/>
+          <w:sz w:val="21"/>
+          <w:szCs w:val="21"/>
+        </w:rPr>
+      </w:pPr>
+      <w:r>
+        <w:rPr>
+          <w:rFonts w:ascii="Open Sans" w:eastAsia="Times New Roman" w:hAnsi="Open Sans" w:cs="Open Sans"/>
+          <w:color w:val="58646D"/>
+          <w:sz w:val="21"/>
+          <w:szCs w:val="21"/>
+        </w:rPr>
+        <w:t>Your project code is clean and for the most part follows the PEP8 style guidelines.</w:t>
+      </w:r>
+    </w:p>
+    <w:p>
+      <w:pPr>
+        <w:numPr>
+          <w:ilvl w:val="0"/>
+          <w:numId w:val="4"/>
+        </w:numPr>
+        <w:shd w:val="clear" w:color="auto" w:fill="FFFFFF"/>
+        <w:spacing w:after="0" w:line="300" w:lineRule="atLeast"/>
+        <w:ind w:left="1575"/>
+        <w:rPr>
+          <w:rFonts w:ascii="Open Sans" w:eastAsia="Times New Roman" w:hAnsi="Open Sans" w:cs="Open Sans"/>
+          <w:color w:val="58646D"/>
+          <w:sz w:val="21"/>
+          <w:szCs w:val="21"/>
+        </w:rPr>
+      </w:pPr>
+      <w:r>
+        <w:rPr>
+          <w:rFonts w:ascii="Open Sans" w:eastAsia="Times New Roman" w:hAnsi="Open Sans" w:cs="Open Sans"/>
+          <w:color w:val="58646D"/>
+          <w:sz w:val="21"/>
+          <w:szCs w:val="21"/>
+        </w:rPr>
+        <w:t>I can clearly see your code structured into logical functions. Your function names clearly specify what your code is going to do. Great effort here!</w:t>
+      </w:r>
+    </w:p>
+    <w:p>
       <w:bookmarkStart w:id="0" w:name="_GoBack"/>
       <w:bookmarkEnd w:id="0"/>
     </w:p>
-    <w:p/>
     <w:sectPr>
       <w:pgSz w:w="12240" w:h="15840"/>
       <w:pgMar w:top="720" w:right="720" w:bottom="720" w:left="720" w:header="720" w:footer="720" w:gutter="0"/>
@@ -438,6 +1436,619 @@
     </w:sectPr>
   </w:body>
 </w:document>
+</file>
+
+<file path=word/numbering.xml><?xml version="1.0" encoding="utf-8"?>
+<w:numbering xmlns:wpc="http://schemas.microsoft.com/office/word/2010/wordprocessingCanvas" xmlns:cx="http://schemas.microsoft.com/office/drawing/2014/chartex" xmlns:cx1="http://schemas.microsoft.com/office/drawing/2015/9/8/chartex" xmlns:cx2="http://schemas.microsoft.com/office/drawing/2015/10/21/chartex" xmlns:cx3="http://schemas.microsoft.com/office/drawing/2016/5/9/chartex" xmlns:cx4="http://schemas.microsoft.com/office/drawing/2016/5/10/chartex" xmlns:cx5="http://schemas.microsoft.com/office/drawing/2016/5/11/chartex" xmlns:cx6="http://schemas.microsoft.com/office/drawing/2016/5/12/chartex" xmlns:cx7="http://schemas.microsoft.com/office/drawing/2016/5/13/chartex" xmlns:cx8="http://schemas.microsoft.com/office/drawing/2016/5/14/chartex" xmlns:mc="http://schemas.openxmlformats.org/markup-compatibility/2006" xmlns:aink="http://schemas.microsoft.com/office/drawing/2016/ink" xmlns:am3d="http://schemas.microsoft.com/office/drawing/2017/model3d" xmlns:o="urn:schemas-microsoft-com:office:office" xmlns:r="http://schemas.openxmlformats.org/officeDocument/2006/relationships" xmlns:m="http://schemas.openxmlformats.org/officeDocument/2006/math" xmlns:v="urn:schemas-microsoft-com:vml" xmlns:wp14="http://schemas.microsoft.com/office/word/2010/wordprocessingDrawing" xmlns:wp="http://schemas.openxmlformats.org/drawingml/2006/wordprocessingDrawing" xmlns:w10="urn:schemas-microsoft-com:office:word" xmlns:w="http://schemas.openxmlformats.org/wordprocessingml/2006/main" xmlns:w14="http://schemas.microsoft.com/office/word/2010/wordml" xmlns:w15="http://schemas.microsoft.com/office/word/2012/wordml" xmlns:w16cid="http://schemas.microsoft.com/office/word/2016/wordml/cid" xmlns:w16se="http://schemas.microsoft.com/office/word/2015/wordml/symex" xmlns:wpg="http://schemas.microsoft.com/office/word/2010/wordprocessingGroup" xmlns:wpi="http://schemas.microsoft.com/office/word/2010/wordprocessingInk" xmlns:wne="http://schemas.microsoft.com/office/word/2006/wordml" xmlns:wps="http://schemas.microsoft.com/office/word/2010/wordprocessingShape" mc:Ignorable="w14 w15 w16se w16cid wp14">
+  <w:abstractNum w:abstractNumId="0" w15:restartNumberingAfterBreak="0">
+    <w:nsid w:val="1FF24418"/>
+    <w:multiLevelType w:val="multilevel"/>
+    <w:tmpl w:val="0388E210"/>
+    <w:lvl w:ilvl="0">
+      <w:start w:val="1"/>
+      <w:numFmt w:val="bullet"/>
+      <w:lvlText w:val=""/>
+      <w:lvlJc w:val="left"/>
+      <w:pPr>
+        <w:tabs>
+          <w:tab w:val="num" w:pos="720"/>
+        </w:tabs>
+        <w:ind w:left="720" w:hanging="360"/>
+      </w:pPr>
+      <w:rPr>
+        <w:rFonts w:ascii="Symbol" w:hAnsi="Symbol" w:hint="default"/>
+        <w:sz w:val="20"/>
+      </w:rPr>
+    </w:lvl>
+    <w:lvl w:ilvl="1" w:tentative="1">
+      <w:start w:val="1"/>
+      <w:numFmt w:val="bullet"/>
+      <w:lvlText w:val="o"/>
+      <w:lvlJc w:val="left"/>
+      <w:pPr>
+        <w:tabs>
+          <w:tab w:val="num" w:pos="1440"/>
+        </w:tabs>
+        <w:ind w:left="1440" w:hanging="360"/>
+      </w:pPr>
+      <w:rPr>
+        <w:rFonts w:ascii="Courier New" w:hAnsi="Courier New" w:hint="default"/>
+        <w:sz w:val="20"/>
+      </w:rPr>
+    </w:lvl>
+    <w:lvl w:ilvl="2" w:tentative="1">
+      <w:start w:val="1"/>
+      <w:numFmt w:val="bullet"/>
+      <w:lvlText w:val=""/>
+      <w:lvlJc w:val="left"/>
+      <w:pPr>
+        <w:tabs>
+          <w:tab w:val="num" w:pos="2160"/>
+        </w:tabs>
+        <w:ind w:left="2160" w:hanging="360"/>
+      </w:pPr>
+      <w:rPr>
+        <w:rFonts w:ascii="Wingdings" w:hAnsi="Wingdings" w:hint="default"/>
+        <w:sz w:val="20"/>
+      </w:rPr>
+    </w:lvl>
+    <w:lvl w:ilvl="3" w:tentative="1">
+      <w:start w:val="1"/>
+      <w:numFmt w:val="bullet"/>
+      <w:lvlText w:val=""/>
+      <w:lvlJc w:val="left"/>
+      <w:pPr>
+        <w:tabs>
+          <w:tab w:val="num" w:pos="2880"/>
+        </w:tabs>
+        <w:ind w:left="2880" w:hanging="360"/>
+      </w:pPr>
+      <w:rPr>
+        <w:rFonts w:ascii="Wingdings" w:hAnsi="Wingdings" w:hint="default"/>
+        <w:sz w:val="20"/>
+      </w:rPr>
+    </w:lvl>
+    <w:lvl w:ilvl="4" w:tentative="1">
+      <w:start w:val="1"/>
+      <w:numFmt w:val="bullet"/>
+      <w:lvlText w:val=""/>
+      <w:lvlJc w:val="left"/>
+      <w:pPr>
+        <w:tabs>
+          <w:tab w:val="num" w:pos="3600"/>
+        </w:tabs>
+        <w:ind w:left="3600" w:hanging="360"/>
+      </w:pPr>
+      <w:rPr>
+        <w:rFonts w:ascii="Wingdings" w:hAnsi="Wingdings" w:hint="default"/>
+        <w:sz w:val="20"/>
+      </w:rPr>
+    </w:lvl>
+    <w:lvl w:ilvl="5" w:tentative="1">
+      <w:start w:val="1"/>
+      <w:numFmt w:val="bullet"/>
+      <w:lvlText w:val=""/>
+      <w:lvlJc w:val="left"/>
+      <w:pPr>
+        <w:tabs>
+          <w:tab w:val="num" w:pos="4320"/>
+        </w:tabs>
+        <w:ind w:left="4320" w:hanging="360"/>
+      </w:pPr>
+      <w:rPr>
+        <w:rFonts w:ascii="Wingdings" w:hAnsi="Wingdings" w:hint="default"/>
+        <w:sz w:val="20"/>
+      </w:rPr>
+    </w:lvl>
+    <w:lvl w:ilvl="6" w:tentative="1">
+      <w:start w:val="1"/>
+      <w:numFmt w:val="bullet"/>
+      <w:lvlText w:val=""/>
+      <w:lvlJc w:val="left"/>
+      <w:pPr>
+        <w:tabs>
+          <w:tab w:val="num" w:pos="5040"/>
+        </w:tabs>
+        <w:ind w:left="5040" w:hanging="360"/>
+      </w:pPr>
+      <w:rPr>
+        <w:rFonts w:ascii="Wingdings" w:hAnsi="Wingdings" w:hint="default"/>
+        <w:sz w:val="20"/>
+      </w:rPr>
+    </w:lvl>
+    <w:lvl w:ilvl="7" w:tentative="1">
+      <w:start w:val="1"/>
+      <w:numFmt w:val="bullet"/>
+      <w:lvlText w:val=""/>
+      <w:lvlJc w:val="left"/>
+      <w:pPr>
+        <w:tabs>
+          <w:tab w:val="num" w:pos="5760"/>
+        </w:tabs>
+        <w:ind w:left="5760" w:hanging="360"/>
+      </w:pPr>
+      <w:rPr>
+        <w:rFonts w:ascii="Wingdings" w:hAnsi="Wingdings" w:hint="default"/>
+        <w:sz w:val="20"/>
+      </w:rPr>
+    </w:lvl>
+    <w:lvl w:ilvl="8" w:tentative="1">
+      <w:start w:val="1"/>
+      <w:numFmt w:val="bullet"/>
+      <w:lvlText w:val=""/>
+      <w:lvlJc w:val="left"/>
+      <w:pPr>
+        <w:tabs>
+          <w:tab w:val="num" w:pos="6480"/>
+        </w:tabs>
+        <w:ind w:left="6480" w:hanging="360"/>
+      </w:pPr>
+      <w:rPr>
+        <w:rFonts w:ascii="Wingdings" w:hAnsi="Wingdings" w:hint="default"/>
+        <w:sz w:val="20"/>
+      </w:rPr>
+    </w:lvl>
+  </w:abstractNum>
+  <w:abstractNum w:abstractNumId="1" w15:restartNumberingAfterBreak="0">
+    <w:nsid w:val="211F54D3"/>
+    <w:multiLevelType w:val="multilevel"/>
+    <w:tmpl w:val="C3B0DDE2"/>
+    <w:lvl w:ilvl="0">
+      <w:start w:val="1"/>
+      <w:numFmt w:val="bullet"/>
+      <w:lvlText w:val=""/>
+      <w:lvlJc w:val="left"/>
+      <w:pPr>
+        <w:tabs>
+          <w:tab w:val="num" w:pos="720"/>
+        </w:tabs>
+        <w:ind w:left="720" w:hanging="360"/>
+      </w:pPr>
+      <w:rPr>
+        <w:rFonts w:ascii="Symbol" w:hAnsi="Symbol" w:hint="default"/>
+        <w:sz w:val="20"/>
+      </w:rPr>
+    </w:lvl>
+    <w:lvl w:ilvl="1" w:tentative="1">
+      <w:start w:val="1"/>
+      <w:numFmt w:val="bullet"/>
+      <w:lvlText w:val="o"/>
+      <w:lvlJc w:val="left"/>
+      <w:pPr>
+        <w:tabs>
+          <w:tab w:val="num" w:pos="1440"/>
+        </w:tabs>
+        <w:ind w:left="1440" w:hanging="360"/>
+      </w:pPr>
+      <w:rPr>
+        <w:rFonts w:ascii="Courier New" w:hAnsi="Courier New" w:hint="default"/>
+        <w:sz w:val="20"/>
+      </w:rPr>
+    </w:lvl>
+    <w:lvl w:ilvl="2" w:tentative="1">
+      <w:start w:val="1"/>
+      <w:numFmt w:val="bullet"/>
+      <w:lvlText w:val=""/>
+      <w:lvlJc w:val="left"/>
+      <w:pPr>
+        <w:tabs>
+          <w:tab w:val="num" w:pos="2160"/>
+        </w:tabs>
+        <w:ind w:left="2160" w:hanging="360"/>
+      </w:pPr>
+      <w:rPr>
+        <w:rFonts w:ascii="Wingdings" w:hAnsi="Wingdings" w:hint="default"/>
+        <w:sz w:val="20"/>
+      </w:rPr>
+    </w:lvl>
+    <w:lvl w:ilvl="3" w:tentative="1">
+      <w:start w:val="1"/>
+      <w:numFmt w:val="bullet"/>
+      <w:lvlText w:val=""/>
+      <w:lvlJc w:val="left"/>
+      <w:pPr>
+        <w:tabs>
+          <w:tab w:val="num" w:pos="2880"/>
+        </w:tabs>
+        <w:ind w:left="2880" w:hanging="360"/>
+      </w:pPr>
+      <w:rPr>
+        <w:rFonts w:ascii="Wingdings" w:hAnsi="Wingdings" w:hint="default"/>
+        <w:sz w:val="20"/>
+      </w:rPr>
+    </w:lvl>
+    <w:lvl w:ilvl="4" w:tentative="1">
+      <w:start w:val="1"/>
+      <w:numFmt w:val="bullet"/>
+      <w:lvlText w:val=""/>
+      <w:lvlJc w:val="left"/>
+      <w:pPr>
+        <w:tabs>
+          <w:tab w:val="num" w:pos="3600"/>
+        </w:tabs>
+        <w:ind w:left="3600" w:hanging="360"/>
+      </w:pPr>
+      <w:rPr>
+        <w:rFonts w:ascii="Wingdings" w:hAnsi="Wingdings" w:hint="default"/>
+        <w:sz w:val="20"/>
+      </w:rPr>
+    </w:lvl>
+    <w:lvl w:ilvl="5" w:tentative="1">
+      <w:start w:val="1"/>
+      <w:numFmt w:val="bullet"/>
+      <w:lvlText w:val=""/>
+      <w:lvlJc w:val="left"/>
+      <w:pPr>
+        <w:tabs>
+          <w:tab w:val="num" w:pos="4320"/>
+        </w:tabs>
+        <w:ind w:left="4320" w:hanging="360"/>
+      </w:pPr>
+      <w:rPr>
+        <w:rFonts w:ascii="Wingdings" w:hAnsi="Wingdings" w:hint="default"/>
+        <w:sz w:val="20"/>
+      </w:rPr>
+    </w:lvl>
+    <w:lvl w:ilvl="6" w:tentative="1">
+      <w:start w:val="1"/>
+      <w:numFmt w:val="bullet"/>
+      <w:lvlText w:val=""/>
+      <w:lvlJc w:val="left"/>
+      <w:pPr>
+        <w:tabs>
+          <w:tab w:val="num" w:pos="5040"/>
+        </w:tabs>
+        <w:ind w:left="5040" w:hanging="360"/>
+      </w:pPr>
+      <w:rPr>
+        <w:rFonts w:ascii="Wingdings" w:hAnsi="Wingdings" w:hint="default"/>
+        <w:sz w:val="20"/>
+      </w:rPr>
+    </w:lvl>
+    <w:lvl w:ilvl="7" w:tentative="1">
+      <w:start w:val="1"/>
+      <w:numFmt w:val="bullet"/>
+      <w:lvlText w:val=""/>
+      <w:lvlJc w:val="left"/>
+      <w:pPr>
+        <w:tabs>
+          <w:tab w:val="num" w:pos="5760"/>
+        </w:tabs>
+        <w:ind w:left="5760" w:hanging="360"/>
+      </w:pPr>
+      <w:rPr>
+        <w:rFonts w:ascii="Wingdings" w:hAnsi="Wingdings" w:hint="default"/>
+        <w:sz w:val="20"/>
+      </w:rPr>
+    </w:lvl>
+    <w:lvl w:ilvl="8" w:tentative="1">
+      <w:start w:val="1"/>
+      <w:numFmt w:val="bullet"/>
+      <w:lvlText w:val=""/>
+      <w:lvlJc w:val="left"/>
+      <w:pPr>
+        <w:tabs>
+          <w:tab w:val="num" w:pos="6480"/>
+        </w:tabs>
+        <w:ind w:left="6480" w:hanging="360"/>
+      </w:pPr>
+      <w:rPr>
+        <w:rFonts w:ascii="Wingdings" w:hAnsi="Wingdings" w:hint="default"/>
+        <w:sz w:val="20"/>
+      </w:rPr>
+    </w:lvl>
+  </w:abstractNum>
+  <w:abstractNum w:abstractNumId="2" w15:restartNumberingAfterBreak="0">
+    <w:nsid w:val="56845C19"/>
+    <w:multiLevelType w:val="multilevel"/>
+    <w:tmpl w:val="F48EB42E"/>
+    <w:lvl w:ilvl="0">
+      <w:start w:val="1"/>
+      <w:numFmt w:val="bullet"/>
+      <w:lvlText w:val=""/>
+      <w:lvlJc w:val="left"/>
+      <w:pPr>
+        <w:tabs>
+          <w:tab w:val="num" w:pos="720"/>
+        </w:tabs>
+        <w:ind w:left="720" w:hanging="360"/>
+      </w:pPr>
+      <w:rPr>
+        <w:rFonts w:ascii="Symbol" w:hAnsi="Symbol" w:hint="default"/>
+        <w:sz w:val="20"/>
+      </w:rPr>
+    </w:lvl>
+    <w:lvl w:ilvl="1" w:tentative="1">
+      <w:start w:val="1"/>
+      <w:numFmt w:val="bullet"/>
+      <w:lvlText w:val="o"/>
+      <w:lvlJc w:val="left"/>
+      <w:pPr>
+        <w:tabs>
+          <w:tab w:val="num" w:pos="1440"/>
+        </w:tabs>
+        <w:ind w:left="1440" w:hanging="360"/>
+      </w:pPr>
+      <w:rPr>
+        <w:rFonts w:ascii="Courier New" w:hAnsi="Courier New" w:hint="default"/>
+        <w:sz w:val="20"/>
+      </w:rPr>
+    </w:lvl>
+    <w:lvl w:ilvl="2" w:tentative="1">
+      <w:start w:val="1"/>
+      <w:numFmt w:val="bullet"/>
+      <w:lvlText w:val=""/>
+      <w:lvlJc w:val="left"/>
+      <w:pPr>
+        <w:tabs>
+          <w:tab w:val="num" w:pos="2160"/>
+        </w:tabs>
+        <w:ind w:left="2160" w:hanging="360"/>
+      </w:pPr>
+      <w:rPr>
+        <w:rFonts w:ascii="Wingdings" w:hAnsi="Wingdings" w:hint="default"/>
+        <w:sz w:val="20"/>
+      </w:rPr>
+    </w:lvl>
+    <w:lvl w:ilvl="3" w:tentative="1">
+      <w:start w:val="1"/>
+      <w:numFmt w:val="bullet"/>
+      <w:lvlText w:val=""/>
+      <w:lvlJc w:val="left"/>
+      <w:pPr>
+        <w:tabs>
+          <w:tab w:val="num" w:pos="2880"/>
+        </w:tabs>
+        <w:ind w:left="2880" w:hanging="360"/>
+      </w:pPr>
+      <w:rPr>
+        <w:rFonts w:ascii="Wingdings" w:hAnsi="Wingdings" w:hint="default"/>
+        <w:sz w:val="20"/>
+      </w:rPr>
+    </w:lvl>
+    <w:lvl w:ilvl="4" w:tentative="1">
+      <w:start w:val="1"/>
+      <w:numFmt w:val="bullet"/>
+      <w:lvlText w:val=""/>
+      <w:lvlJc w:val="left"/>
+      <w:pPr>
+        <w:tabs>
+          <w:tab w:val="num" w:pos="3600"/>
+        </w:tabs>
+        <w:ind w:left="3600" w:hanging="360"/>
+      </w:pPr>
+      <w:rPr>
+        <w:rFonts w:ascii="Wingdings" w:hAnsi="Wingdings" w:hint="default"/>
+        <w:sz w:val="20"/>
+      </w:rPr>
+    </w:lvl>
+    <w:lvl w:ilvl="5" w:tentative="1">
+      <w:start w:val="1"/>
+      <w:numFmt w:val="bullet"/>
+      <w:lvlText w:val=""/>
+      <w:lvlJc w:val="left"/>
+      <w:pPr>
+        <w:tabs>
+          <w:tab w:val="num" w:pos="4320"/>
+        </w:tabs>
+        <w:ind w:left="4320" w:hanging="360"/>
+      </w:pPr>
+      <w:rPr>
+        <w:rFonts w:ascii="Wingdings" w:hAnsi="Wingdings" w:hint="default"/>
+        <w:sz w:val="20"/>
+      </w:rPr>
+    </w:lvl>
+    <w:lvl w:ilvl="6" w:tentative="1">
+      <w:start w:val="1"/>
+      <w:numFmt w:val="bullet"/>
+      <w:lvlText w:val=""/>
+      <w:lvlJc w:val="left"/>
+      <w:pPr>
+        <w:tabs>
+          <w:tab w:val="num" w:pos="5040"/>
+        </w:tabs>
+        <w:ind w:left="5040" w:hanging="360"/>
+      </w:pPr>
+      <w:rPr>
+        <w:rFonts w:ascii="Wingdings" w:hAnsi="Wingdings" w:hint="default"/>
+        <w:sz w:val="20"/>
+      </w:rPr>
+    </w:lvl>
+    <w:lvl w:ilvl="7" w:tentative="1">
+      <w:start w:val="1"/>
+      <w:numFmt w:val="bullet"/>
+      <w:lvlText w:val=""/>
+      <w:lvlJc w:val="left"/>
+      <w:pPr>
+        <w:tabs>
+          <w:tab w:val="num" w:pos="5760"/>
+        </w:tabs>
+        <w:ind w:left="5760" w:hanging="360"/>
+      </w:pPr>
+      <w:rPr>
+        <w:rFonts w:ascii="Wingdings" w:hAnsi="Wingdings" w:hint="default"/>
+        <w:sz w:val="20"/>
+      </w:rPr>
+    </w:lvl>
+    <w:lvl w:ilvl="8" w:tentative="1">
+      <w:start w:val="1"/>
+      <w:numFmt w:val="bullet"/>
+      <w:lvlText w:val=""/>
+      <w:lvlJc w:val="left"/>
+      <w:pPr>
+        <w:tabs>
+          <w:tab w:val="num" w:pos="6480"/>
+        </w:tabs>
+        <w:ind w:left="6480" w:hanging="360"/>
+      </w:pPr>
+      <w:rPr>
+        <w:rFonts w:ascii="Wingdings" w:hAnsi="Wingdings" w:hint="default"/>
+        <w:sz w:val="20"/>
+      </w:rPr>
+    </w:lvl>
+  </w:abstractNum>
+  <w:abstractNum w:abstractNumId="3" w15:restartNumberingAfterBreak="0">
+    <w:nsid w:val="6E410CF2"/>
+    <w:multiLevelType w:val="multilevel"/>
+    <w:tmpl w:val="968CF0EE"/>
+    <w:lvl w:ilvl="0">
+      <w:start w:val="1"/>
+      <w:numFmt w:val="bullet"/>
+      <w:lvlText w:val=""/>
+      <w:lvlJc w:val="left"/>
+      <w:pPr>
+        <w:tabs>
+          <w:tab w:val="num" w:pos="720"/>
+        </w:tabs>
+        <w:ind w:left="720" w:hanging="360"/>
+      </w:pPr>
+      <w:rPr>
+        <w:rFonts w:ascii="Symbol" w:hAnsi="Symbol" w:hint="default"/>
+        <w:sz w:val="20"/>
+      </w:rPr>
+    </w:lvl>
+    <w:lvl w:ilvl="1" w:tentative="1">
+      <w:start w:val="1"/>
+      <w:numFmt w:val="bullet"/>
+      <w:lvlText w:val="o"/>
+      <w:lvlJc w:val="left"/>
+      <w:pPr>
+        <w:tabs>
+          <w:tab w:val="num" w:pos="1440"/>
+        </w:tabs>
+        <w:ind w:left="1440" w:hanging="360"/>
+      </w:pPr>
+      <w:rPr>
+        <w:rFonts w:ascii="Courier New" w:hAnsi="Courier New" w:hint="default"/>
+        <w:sz w:val="20"/>
+      </w:rPr>
+    </w:lvl>
+    <w:lvl w:ilvl="2" w:tentative="1">
+      <w:start w:val="1"/>
+      <w:numFmt w:val="bullet"/>
+      <w:lvlText w:val=""/>
+      <w:lvlJc w:val="left"/>
+      <w:pPr>
+        <w:tabs>
+          <w:tab w:val="num" w:pos="2160"/>
+        </w:tabs>
+        <w:ind w:left="2160" w:hanging="360"/>
+      </w:pPr>
+      <w:rPr>
+        <w:rFonts w:ascii="Wingdings" w:hAnsi="Wingdings" w:hint="default"/>
+        <w:sz w:val="20"/>
+      </w:rPr>
+    </w:lvl>
+    <w:lvl w:ilvl="3" w:tentative="1">
+      <w:start w:val="1"/>
+      <w:numFmt w:val="bullet"/>
+      <w:lvlText w:val=""/>
+      <w:lvlJc w:val="left"/>
+      <w:pPr>
+        <w:tabs>
+          <w:tab w:val="num" w:pos="2880"/>
+        </w:tabs>
+        <w:ind w:left="2880" w:hanging="360"/>
+      </w:pPr>
+      <w:rPr>
+        <w:rFonts w:ascii="Wingdings" w:hAnsi="Wingdings" w:hint="default"/>
+        <w:sz w:val="20"/>
+      </w:rPr>
+    </w:lvl>
+    <w:lvl w:ilvl="4" w:tentative="1">
+      <w:start w:val="1"/>
+      <w:numFmt w:val="bullet"/>
+      <w:lvlText w:val=""/>
+      <w:lvlJc w:val="left"/>
+      <w:pPr>
+        <w:tabs>
+          <w:tab w:val="num" w:pos="3600"/>
+        </w:tabs>
+        <w:ind w:left="3600" w:hanging="360"/>
+      </w:pPr>
+      <w:rPr>
+        <w:rFonts w:ascii="Wingdings" w:hAnsi="Wingdings" w:hint="default"/>
+        <w:sz w:val="20"/>
+      </w:rPr>
+    </w:lvl>
+    <w:lvl w:ilvl="5" w:tentative="1">
+      <w:start w:val="1"/>
+      <w:numFmt w:val="bullet"/>
+      <w:lvlText w:val=""/>
+      <w:lvlJc w:val="left"/>
+      <w:pPr>
+        <w:tabs>
+          <w:tab w:val="num" w:pos="4320"/>
+        </w:tabs>
+        <w:ind w:left="4320" w:hanging="360"/>
+      </w:pPr>
+      <w:rPr>
+        <w:rFonts w:ascii="Wingdings" w:hAnsi="Wingdings" w:hint="default"/>
+        <w:sz w:val="20"/>
+      </w:rPr>
+    </w:lvl>
+    <w:lvl w:ilvl="6" w:tentative="1">
+      <w:start w:val="1"/>
+      <w:numFmt w:val="bullet"/>
+      <w:lvlText w:val=""/>
+      <w:lvlJc w:val="left"/>
+      <w:pPr>
+        <w:tabs>
+          <w:tab w:val="num" w:pos="5040"/>
+        </w:tabs>
+        <w:ind w:left="5040" w:hanging="360"/>
+      </w:pPr>
+      <w:rPr>
+        <w:rFonts w:ascii="Wingdings" w:hAnsi="Wingdings" w:hint="default"/>
+        <w:sz w:val="20"/>
+      </w:rPr>
+    </w:lvl>
+    <w:lvl w:ilvl="7" w:tentative="1">
+      <w:start w:val="1"/>
+      <w:numFmt w:val="bullet"/>
+      <w:lvlText w:val=""/>
+      <w:lvlJc w:val="left"/>
+      <w:pPr>
+        <w:tabs>
+          <w:tab w:val="num" w:pos="5760"/>
+        </w:tabs>
+        <w:ind w:left="5760" w:hanging="360"/>
+      </w:pPr>
+      <w:rPr>
+        <w:rFonts w:ascii="Wingdings" w:hAnsi="Wingdings" w:hint="default"/>
+        <w:sz w:val="20"/>
+      </w:rPr>
+    </w:lvl>
+    <w:lvl w:ilvl="8" w:tentative="1">
+      <w:start w:val="1"/>
+      <w:numFmt w:val="bullet"/>
+      <w:lvlText w:val=""/>
+      <w:lvlJc w:val="left"/>
+      <w:pPr>
+        <w:tabs>
+          <w:tab w:val="num" w:pos="6480"/>
+        </w:tabs>
+        <w:ind w:left="6480" w:hanging="360"/>
+      </w:pPr>
+      <w:rPr>
+        <w:rFonts w:ascii="Wingdings" w:hAnsi="Wingdings" w:hint="default"/>
+        <w:sz w:val="20"/>
+      </w:rPr>
+    </w:lvl>
+  </w:abstractNum>
+  <w:num w:numId="1">
+    <w:abstractNumId w:val="0"/>
+  </w:num>
+  <w:num w:numId="2">
+    <w:abstractNumId w:val="1"/>
+  </w:num>
+  <w:num w:numId="3">
+    <w:abstractNumId w:val="2"/>
+  </w:num>
+  <w:num w:numId="4">
+    <w:abstractNumId w:val="3"/>
+  </w:num>
+</w:numbering>
 </file>
 
 <file path=word/styles.xml><?xml version="1.0" encoding="utf-8"?>
@@ -944,6 +2555,29 @@
       <w:rFonts w:eastAsia="Times New Roman" w:cs="Times New Roman"/>
     </w:rPr>
   </w:style>
+  <w:style w:type="character" w:styleId="Strong">
+    <w:name w:val="Strong"/>
+    <w:basedOn w:val="DefaultParagraphFont"/>
+    <w:uiPriority w:val="22"/>
+    <w:qFormat/>
+    <w:rsid w:val="000D25E7"/>
+    <w:rPr>
+      <w:b/>
+      <w:bCs/>
+    </w:rPr>
+  </w:style>
+  <w:style w:type="character" w:styleId="Hyperlink">
+    <w:name w:val="Hyperlink"/>
+    <w:basedOn w:val="DefaultParagraphFont"/>
+    <w:uiPriority w:val="99"/>
+    <w:semiHidden/>
+    <w:unhideWhenUsed/>
+    <w:rsid w:val="000D25E7"/>
+    <w:rPr>
+      <w:color w:val="0000FF"/>
+      <w:u w:val="single"/>
+    </w:rPr>
+  </w:style>
 </w:styles>
 </file>
 

</xml_diff>